<commit_message>
modificacion anexo 7 titulacion
</commit_message>
<xml_diff>
--- a/requerimientos/Problema-Alcance-Historias de Usuario.docx
+++ b/requerimientos/Problema-Alcance-Historias de Usuario.docx
@@ -42,7 +42,63 @@
           <w:sz w:val="24"/>
           <w:szCs w:val="24"/>
         </w:rPr>
-        <w:t xml:space="preserve">Aplicación Web y Móvil para el proceso de Automatización de Control y Registro de Citas Médicas del Consultorio Médico Odontológico Integral SOURI del Barrio La Estación. </w:t>
+        <w:t xml:space="preserve">Aplicación </w:t>
+      </w:r>
+      <w:r>
+        <w:rPr>
+          <w:rFonts w:ascii="Times New Roman" w:hAnsi="Times New Roman" w:cs="Times New Roman"/>
+          <w:sz w:val="24"/>
+          <w:szCs w:val="24"/>
+        </w:rPr>
+        <w:t>w</w:t>
+      </w:r>
+      <w:r>
+        <w:rPr>
+          <w:rFonts w:ascii="Times New Roman" w:hAnsi="Times New Roman" w:cs="Times New Roman"/>
+          <w:sz w:val="24"/>
+          <w:szCs w:val="24"/>
+        </w:rPr>
+        <w:t xml:space="preserve">eb y </w:t>
+      </w:r>
+      <w:r>
+        <w:rPr>
+          <w:rFonts w:ascii="Times New Roman" w:hAnsi="Times New Roman" w:cs="Times New Roman"/>
+          <w:sz w:val="24"/>
+          <w:szCs w:val="24"/>
+        </w:rPr>
+        <w:t>m</w:t>
+      </w:r>
+      <w:r>
+        <w:rPr>
+          <w:rFonts w:ascii="Times New Roman" w:hAnsi="Times New Roman" w:cs="Times New Roman"/>
+          <w:sz w:val="24"/>
+          <w:szCs w:val="24"/>
+        </w:rPr>
+        <w:t>óvil</w:t>
+      </w:r>
+      <w:r>
+        <w:rPr>
+          <w:rFonts w:ascii="Times New Roman" w:hAnsi="Times New Roman" w:cs="Times New Roman"/>
+          <w:sz w:val="24"/>
+          <w:szCs w:val="24"/>
+        </w:rPr>
+        <w:t xml:space="preserve"> para sistematizar el control y registro de citas Médicas del Consultorio Odontológico Integral SOURI </w:t>
+      </w:r>
+      <w:r>
+        <w:rPr>
+          <w:rFonts w:ascii="Times New Roman" w:hAnsi="Times New Roman" w:cs="Times New Roman"/>
+          <w:sz w:val="24"/>
+          <w:szCs w:val="24"/>
+        </w:rPr>
+        <w:t xml:space="preserve">del Barrio </w:t>
+      </w:r>
+      <w:r>
+        <w:rPr>
+          <w:rFonts w:ascii="Times New Roman" w:hAnsi="Times New Roman" w:cs="Times New Roman"/>
+          <w:sz w:val="24"/>
+          <w:szCs w:val="24"/>
+        </w:rPr>
+        <w:t xml:space="preserve">la Estación. </w:t>
       </w:r>
     </w:p>
     <w:p>
@@ -119,6 +175,7 @@
           <w:id w:val="449522641"/>
           <w:citation/>
         </w:sdtPr>
+        <w:sdtEndPr/>
         <w:sdtContent>
           <w:r>
             <w:rPr>
@@ -220,6 +277,7 @@
           <w:id w:val="-1395189791"/>
           <w:citation/>
         </w:sdtPr>
+        <w:sdtEndPr/>
         <w:sdtContent>
           <w:r>
             <w:rPr>
@@ -342,7 +400,7 @@
           <w:szCs w:val="24"/>
         </w:rPr>
         <w:lastRenderedPageBreak/>
-        <w:t xml:space="preserve">su agenda para poder reservar una cita de un paciente, la misma que el usuario  debe revisar por orden  alfabético  en su agenda  para verificar si está disponible o no   y así  confirmar la cita al paciente, esto afecta tanto al usuario y al paciente debido a la pérdida de tiempo y a la espera de ser atendidos. En muchos casos los clientes deben pedir permiso en el trabajo o darse un tiempo en su agenda para poder ir al consultorio, reservar su cita y luego esperar que sea su turno perdiendo gran cantidad de tiempo. Como también es una molestia </w:t>
+        <w:t xml:space="preserve">su agenda para poder reservar una cita de un paciente, la misma que el usuario  debe revisar por orden  alfabético  en su agenda  para verificar si está disponible o no   y así  confirmar la cita al paciente, esto afecta tanto al usuario y al paciente debido a la pérdida de tiempo y a la espera de ser atendidos. En muchos casos los clientes deben pedir permiso en el trabajo o darse un tiempo en su agenda para poder ir al consultorio, reservar su cita y luego esperar que sea su turno perdiendo gran cantidad de tiempo. Como también es una molestia para el usuario buscar su historial clínico dental del paciente debido a que contienen en </w:t>
       </w:r>
       <w:r>
         <w:rPr>
@@ -350,7 +408,7 @@
           <w:sz w:val="24"/>
           <w:szCs w:val="24"/>
         </w:rPr>
-        <w:t>para el</w:t>
+        <w:t>carpetas y</w:t>
       </w:r>
       <w:r>
         <w:rPr>
@@ -358,41 +416,7 @@
           <w:sz w:val="24"/>
           <w:szCs w:val="24"/>
         </w:rPr>
-        <w:t xml:space="preserve"> usuario buscar su historial clínico dental del paciente debido a que contienen en </w:t>
-      </w:r>
-      <w:proofErr w:type="gramStart"/>
-      <w:r>
-        <w:rPr>
-          <w:rFonts w:ascii="Times New Roman" w:hAnsi="Times New Roman" w:cs="Times New Roman"/>
-          <w:sz w:val="24"/>
-          <w:szCs w:val="24"/>
-        </w:rPr>
-        <w:t>carpetas  y</w:t>
-      </w:r>
-      <w:proofErr w:type="gramEnd"/>
-      <w:r>
-        <w:rPr>
-          <w:rFonts w:ascii="Times New Roman" w:hAnsi="Times New Roman" w:cs="Times New Roman"/>
-          <w:sz w:val="24"/>
-          <w:szCs w:val="24"/>
-        </w:rPr>
-        <w:t xml:space="preserve"> es </w:t>
-      </w:r>
-      <w:r>
-        <w:rPr>
-          <w:rFonts w:ascii="Times New Roman" w:hAnsi="Times New Roman" w:cs="Times New Roman"/>
-          <w:sz w:val="24"/>
-          <w:szCs w:val="24"/>
-        </w:rPr>
-        <w:t>pérdida</w:t>
-      </w:r>
-      <w:r>
-        <w:rPr>
-          <w:rFonts w:ascii="Times New Roman" w:hAnsi="Times New Roman" w:cs="Times New Roman"/>
-          <w:sz w:val="24"/>
-          <w:szCs w:val="24"/>
-        </w:rPr>
-        <w:t xml:space="preserve"> de tiempo tanto para el usuario y el paciente. por ello que se investigó las necesidades del consultorio Odontológico </w:t>
+        <w:t xml:space="preserve"> es pérdida de tiempo tanto para el usuario y el paciente. por ello que se investigó las necesidades del consultorio Odontológico </w:t>
       </w:r>
       <w:proofErr w:type="spellStart"/>
       <w:r>
@@ -410,23 +434,7 @@
           <w:sz w:val="24"/>
           <w:szCs w:val="24"/>
         </w:rPr>
-        <w:t xml:space="preserve"> y se </w:t>
-      </w:r>
-      <w:r>
-        <w:rPr>
-          <w:rFonts w:ascii="Times New Roman" w:hAnsi="Times New Roman" w:cs="Times New Roman"/>
-          <w:sz w:val="24"/>
-          <w:szCs w:val="24"/>
-        </w:rPr>
-        <w:t>analizó</w:t>
-      </w:r>
-      <w:r>
-        <w:rPr>
-          <w:rFonts w:ascii="Times New Roman" w:hAnsi="Times New Roman" w:cs="Times New Roman"/>
-          <w:sz w:val="24"/>
-          <w:szCs w:val="24"/>
-        </w:rPr>
-        <w:t xml:space="preserve"> realizar una Aplicación web y móvil para sistematizar el control y registro de citas Médicas del Consultorio Odontológico Integral SOURI del Barrio la Estación.</w:t>
+        <w:t xml:space="preserve"> y se analizó realizar una Aplicación web y móvil para sistematizar el control y registro de citas Médicas del Consultorio Odontológico Integral SOURI del Barrio la Estación.</w:t>
       </w:r>
     </w:p>
     <w:p>
@@ -11699,6 +11707,7 @@
   <w:style w:type="character" w:default="1" w:styleId="Fuentedeprrafopredeter">
     <w:name w:val="Default Paragraph Font"/>
     <w:uiPriority w:val="1"/>
+    <w:semiHidden/>
     <w:unhideWhenUsed/>
   </w:style>
   <w:style w:type="table" w:default="1" w:styleId="Tablanormal">
@@ -12147,4 +12156,16 @@
     </a:ext>
   </a:extLst>
 </a:theme>
+</file>
+
+<file path=customXml/item1.xml><?xml version="1.0" encoding="utf-8"?>
+<b:Sources xmlns:b="http://schemas.openxmlformats.org/officeDocument/2006/bibliography" xmlns="http://schemas.openxmlformats.org/officeDocument/2006/bibliography" SelectedStyle="\IEEE2006OfficeOnline.xsl" StyleName="IEEE" Version="2006"/>
+</file>
+
+<file path=customXml/itemProps1.xml><?xml version="1.0" encoding="utf-8"?>
+<ds:datastoreItem xmlns:ds="http://schemas.openxmlformats.org/officeDocument/2006/customXml" ds:itemID="{2D9D73D8-53A1-4EBF-8430-BC22EFF601AA}">
+  <ds:schemaRefs>
+    <ds:schemaRef ds:uri="http://schemas.openxmlformats.org/officeDocument/2006/bibliography"/>
+  </ds:schemaRefs>
+</ds:datastoreItem>
 </file>
</xml_diff>